<commit_message>
Ajout du diagramme et mise a jour rapport
</commit_message>
<xml_diff>
--- a/Conception/JavaFFT_LACHAUD_PAZOLA.docx
+++ b/Conception/JavaFFT_LACHAUD_PAZOLA.docx
@@ -140,7 +140,6 @@
                                 <w:szCs w:val="112"/>
                               </w:rPr>
                             </w:pPr>
-                            <w:proofErr w:type="spellStart"/>
                             <w:r>
                               <w:rPr>
                                 <w:rFonts w:ascii="Segoe UI" w:eastAsiaTheme="majorEastAsia" w:hAnsi="Segoe UI" w:cs="Segoe UI"/>
@@ -160,7 +159,6 @@
                               </w:rPr>
                               <w:t>fft</w:t>
                             </w:r>
-                            <w:proofErr w:type="spellEnd"/>
                           </w:p>
                         </w:sdtContent>
                       </w:sdt>
@@ -216,7 +214,7 @@
               <w:noProof/>
             </w:rPr>
             <w:drawing>
-              <wp:anchor distT="0" distB="0" distL="114300" distR="114300" simplePos="0" relativeHeight="251624960" behindDoc="1" locked="0" layoutInCell="1" allowOverlap="1" wp14:anchorId="45C0C986" wp14:editId="705F3E74">
+              <wp:anchor distT="0" distB="0" distL="114300" distR="114300" simplePos="0" relativeHeight="251586042" behindDoc="1" locked="0" layoutInCell="1" allowOverlap="1" wp14:anchorId="45C0C986" wp14:editId="681DAE55">
                 <wp:simplePos x="0" y="0"/>
                 <wp:positionH relativeFrom="page">
                   <wp:align>left</wp:align>
@@ -942,18 +940,18 @@
               <w:noProof/>
             </w:rPr>
             <w:drawing>
-              <wp:anchor distT="0" distB="0" distL="114300" distR="114300" simplePos="0" relativeHeight="251683328" behindDoc="1" locked="0" layoutInCell="1" allowOverlap="1" wp14:anchorId="2FE0269F" wp14:editId="1E79D664">
+              <wp:anchor distT="0" distB="0" distL="114300" distR="114300" simplePos="0" relativeHeight="251683328" behindDoc="1" locked="0" layoutInCell="1" allowOverlap="1" wp14:anchorId="2FE0269F" wp14:editId="4A101532">
                 <wp:simplePos x="0" y="0"/>
                 <wp:positionH relativeFrom="column">
-                  <wp:posOffset>-6641465</wp:posOffset>
+                  <wp:posOffset>-6622214</wp:posOffset>
                 </wp:positionH>
                 <wp:positionV relativeFrom="paragraph">
-                  <wp:posOffset>4964430</wp:posOffset>
+                  <wp:posOffset>5253589</wp:posOffset>
                 </wp:positionV>
-                <wp:extent cx="7548245" cy="4817001"/>
+                <wp:extent cx="7532314" cy="4235116"/>
                 <wp:effectExtent l="0" t="0" r="0" b="0"/>
                 <wp:wrapNone/>
-                <wp:docPr id="28" name="Image 28" descr="Une image contenant texte&#10;&#10;Description générée automatiquement"/>
+                <wp:docPr id="28" name="Image 28"/>
                 <wp:cNvGraphicFramePr>
                   <a:graphicFrameLocks xmlns:a="http://schemas.openxmlformats.org/drawingml/2006/main" noChangeAspect="1"/>
                 </wp:cNvGraphicFramePr>
@@ -961,10 +959,10 @@
                   <a:graphicData uri="http://schemas.openxmlformats.org/drawingml/2006/picture">
                     <pic:pic xmlns:pic="http://schemas.openxmlformats.org/drawingml/2006/picture">
                       <pic:nvPicPr>
-                        <pic:cNvPr id="28" name="Image 28" descr="Une image contenant texte&#10;&#10;Description générée automatiquement"/>
+                        <pic:cNvPr id="28" name="Image 28"/>
                         <pic:cNvPicPr/>
                       </pic:nvPicPr>
-                      <pic:blipFill>
+                      <pic:blipFill rotWithShape="1">
                         <a:blip r:embed="rId18" cstate="print">
                           <a:extLst>
                             <a:ext uri="{28A0092B-C50C-407E-A947-70E740481C1C}">
@@ -972,18 +970,25 @@
                             </a:ext>
                           </a:extLst>
                         </a:blip>
-                        <a:stretch>
-                          <a:fillRect/>
-                        </a:stretch>
+                        <a:srcRect l="2296" r="2055"/>
+                        <a:stretch/>
                       </pic:blipFill>
-                      <pic:spPr>
+                      <pic:spPr bwMode="auto">
                         <a:xfrm>
                           <a:off x="0" y="0"/>
-                          <a:ext cx="7548245" cy="4817001"/>
+                          <a:ext cx="7553819" cy="4247207"/>
                         </a:xfrm>
                         <a:prstGeom prst="rect">
                           <a:avLst/>
                         </a:prstGeom>
+                        <a:ln>
+                          <a:noFill/>
+                        </a:ln>
+                        <a:extLst>
+                          <a:ext uri="{53640926-AAD7-44D8-BBD7-CCE9431645EC}">
+                            <a14:shadowObscured xmlns:a14="http://schemas.microsoft.com/office/drawing/2010/main"/>
+                          </a:ext>
+                        </a:extLst>
                       </pic:spPr>
                     </pic:pic>
                   </a:graphicData>
@@ -1143,27 +1148,7 @@
                           <w:sz w:val="22"/>
                           <w:szCs w:val="22"/>
                         </w:rPr>
-                        <w:t xml:space="preserve"> double real = </w:t>
-                      </w:r>
-                      <w:proofErr w:type="gramStart"/>
-                      <w:r>
-                        <w:rPr>
-                          <w:rFonts w:ascii="Consolas" w:hAnsi="Consolas"/>
-                          <w:color w:val="000000"/>
-                          <w:sz w:val="22"/>
-                          <w:szCs w:val="22"/>
-                        </w:rPr>
-                        <w:t>0;</w:t>
-                      </w:r>
-                      <w:proofErr w:type="gramEnd"/>
-                      <w:r>
-                        <w:rPr>
-                          <w:rFonts w:ascii="Consolas" w:hAnsi="Consolas"/>
-                          <w:color w:val="000000"/>
-                          <w:sz w:val="22"/>
-                          <w:szCs w:val="22"/>
-                        </w:rPr>
-                        <w:t xml:space="preserve"> // désigne la partie Réelle du complexe.</w:t>
+                        <w:t> double real = 0; // désigne la partie Réelle du complexe.</w:t>
                       </w:r>
                     </w:p>
                     <w:p>
@@ -1197,47 +1182,7 @@
                           <w:sz w:val="22"/>
                           <w:szCs w:val="22"/>
                         </w:rPr>
-                        <w:t xml:space="preserve"> Double </w:t>
-                      </w:r>
-                      <w:proofErr w:type="spellStart"/>
-                      <w:r>
-                        <w:rPr>
-                          <w:rFonts w:ascii="Consolas" w:hAnsi="Consolas"/>
-                          <w:color w:val="000000"/>
-                          <w:sz w:val="22"/>
-                          <w:szCs w:val="22"/>
-                        </w:rPr>
-                        <w:t>imag</w:t>
-                      </w:r>
-                      <w:proofErr w:type="spellEnd"/>
-                      <w:r>
-                        <w:rPr>
-                          <w:rFonts w:ascii="Consolas" w:hAnsi="Consolas"/>
-                          <w:color w:val="000000"/>
-                          <w:sz w:val="22"/>
-                          <w:szCs w:val="22"/>
-                        </w:rPr>
-                        <w:t xml:space="preserve"> = </w:t>
-                      </w:r>
-                      <w:proofErr w:type="gramStart"/>
-                      <w:r>
-                        <w:rPr>
-                          <w:rFonts w:ascii="Consolas" w:hAnsi="Consolas"/>
-                          <w:color w:val="000000"/>
-                          <w:sz w:val="22"/>
-                          <w:szCs w:val="22"/>
-                        </w:rPr>
-                        <w:t>0;</w:t>
-                      </w:r>
-                      <w:proofErr w:type="gramEnd"/>
-                      <w:r>
-                        <w:rPr>
-                          <w:rFonts w:ascii="Consolas" w:hAnsi="Consolas"/>
-                          <w:color w:val="000000"/>
-                          <w:sz w:val="22"/>
-                          <w:szCs w:val="22"/>
-                        </w:rPr>
-                        <w:t xml:space="preserve"> // désigne la partie Imaginaire du complexe.</w:t>
+                        <w:t xml:space="preserve"> Double imag = 0; // désigne la partie Imaginaire du complexe.</w:t>
                       </w:r>
                     </w:p>
                     <w:p>
@@ -1294,38 +1239,7 @@
                           <w:sz w:val="22"/>
                           <w:szCs w:val="22"/>
                         </w:rPr>
-                        <w:t xml:space="preserve">Complexe </w:t>
-                      </w:r>
-                      <w:proofErr w:type="spellStart"/>
-                      <w:proofErr w:type="gramStart"/>
-                      <w:r>
-                        <w:rPr>
-                          <w:rFonts w:ascii="Consolas" w:hAnsi="Consolas"/>
-                          <w:color w:val="000000"/>
-                          <w:sz w:val="22"/>
-                          <w:szCs w:val="22"/>
-                        </w:rPr>
-                        <w:t>add</w:t>
-                      </w:r>
-                      <w:proofErr w:type="spellEnd"/>
-                      <w:r>
-                        <w:rPr>
-                          <w:rFonts w:ascii="Consolas" w:hAnsi="Consolas"/>
-                          <w:color w:val="000000"/>
-                          <w:sz w:val="22"/>
-                          <w:szCs w:val="22"/>
-                        </w:rPr>
-                        <w:t>(</w:t>
-                      </w:r>
-                      <w:proofErr w:type="gramEnd"/>
-                      <w:r>
-                        <w:rPr>
-                          <w:rFonts w:ascii="Consolas" w:hAnsi="Consolas"/>
-                          <w:color w:val="000000"/>
-                          <w:sz w:val="22"/>
-                          <w:szCs w:val="22"/>
-                        </w:rPr>
-                        <w:t>Complexe c)</w:t>
+                        <w:t>Complexe add(Complexe c)</w:t>
                       </w:r>
                       <w:r>
                         <w:rPr>
@@ -1368,27 +1282,7 @@
                           <w:sz w:val="22"/>
                           <w:szCs w:val="22"/>
                         </w:rPr>
-                        <w:t xml:space="preserve"> Complexe </w:t>
-                      </w:r>
-                      <w:proofErr w:type="gramStart"/>
-                      <w:r>
-                        <w:rPr>
-                          <w:rFonts w:ascii="Consolas" w:hAnsi="Consolas"/>
-                          <w:color w:val="000000"/>
-                          <w:sz w:val="22"/>
-                          <w:szCs w:val="22"/>
-                        </w:rPr>
-                        <w:t>minus(</w:t>
-                      </w:r>
-                      <w:proofErr w:type="gramEnd"/>
-                      <w:r>
-                        <w:rPr>
-                          <w:rFonts w:ascii="Consolas" w:hAnsi="Consolas"/>
-                          <w:color w:val="000000"/>
-                          <w:sz w:val="22"/>
-                          <w:szCs w:val="22"/>
-                        </w:rPr>
-                        <w:t>Complexe c)    // retrait d’un complexe c à celui que l’on a.</w:t>
+                        <w:t xml:space="preserve"> Complexe minus(Complexe c)    // retrait d’un complexe c à celui que l’on a.</w:t>
                       </w:r>
                     </w:p>
                     <w:p>
@@ -1422,38 +1316,7 @@
                           <w:sz w:val="22"/>
                           <w:szCs w:val="22"/>
                         </w:rPr>
-                        <w:t xml:space="preserve"> Complexe </w:t>
-                      </w:r>
-                      <w:proofErr w:type="spellStart"/>
-                      <w:proofErr w:type="gramStart"/>
-                      <w:r>
-                        <w:rPr>
-                          <w:rFonts w:ascii="Consolas" w:hAnsi="Consolas"/>
-                          <w:color w:val="000000"/>
-                          <w:sz w:val="22"/>
-                          <w:szCs w:val="22"/>
-                        </w:rPr>
-                        <w:t>multiply</w:t>
-                      </w:r>
-                      <w:proofErr w:type="spellEnd"/>
-                      <w:r>
-                        <w:rPr>
-                          <w:rFonts w:ascii="Consolas" w:hAnsi="Consolas"/>
-                          <w:color w:val="000000"/>
-                          <w:sz w:val="22"/>
-                          <w:szCs w:val="22"/>
-                        </w:rPr>
-                        <w:t>(</w:t>
-                      </w:r>
-                      <w:proofErr w:type="gramEnd"/>
-                      <w:r>
-                        <w:rPr>
-                          <w:rFonts w:ascii="Consolas" w:hAnsi="Consolas"/>
-                          <w:color w:val="000000"/>
-                          <w:sz w:val="22"/>
-                          <w:szCs w:val="22"/>
-                        </w:rPr>
-                        <w:t>Complexe c) // multiplie le complexe que l’on a par c.</w:t>
+                        <w:t xml:space="preserve"> Complexe multiply(Complexe c) // multiplie le complexe que l’on a par c.</w:t>
                       </w:r>
                     </w:p>
                     <w:p>
@@ -1487,38 +1350,7 @@
                           <w:sz w:val="22"/>
                           <w:szCs w:val="22"/>
                         </w:rPr>
-                        <w:t xml:space="preserve"> Complexe </w:t>
-                      </w:r>
-                      <w:proofErr w:type="spellStart"/>
-                      <w:proofErr w:type="gramStart"/>
-                      <w:r>
-                        <w:rPr>
-                          <w:rFonts w:ascii="Consolas" w:hAnsi="Consolas"/>
-                          <w:color w:val="000000"/>
-                          <w:sz w:val="22"/>
-                          <w:szCs w:val="22"/>
-                        </w:rPr>
-                        <w:t>divide</w:t>
-                      </w:r>
-                      <w:proofErr w:type="spellEnd"/>
-                      <w:r>
-                        <w:rPr>
-                          <w:rFonts w:ascii="Consolas" w:hAnsi="Consolas"/>
-                          <w:color w:val="000000"/>
-                          <w:sz w:val="22"/>
-                          <w:szCs w:val="22"/>
-                        </w:rPr>
-                        <w:t>(</w:t>
-                      </w:r>
-                      <w:proofErr w:type="gramEnd"/>
-                      <w:r>
-                        <w:rPr>
-                          <w:rFonts w:ascii="Consolas" w:hAnsi="Consolas"/>
-                          <w:color w:val="000000"/>
-                          <w:sz w:val="22"/>
-                          <w:szCs w:val="22"/>
-                        </w:rPr>
-                        <w:t>Complexe c)   // divise le complexe que l’on a par c.</w:t>
+                        <w:t xml:space="preserve"> Complexe divide(Complexe c)   // divise le complexe que l’on a par c.</w:t>
                       </w:r>
                     </w:p>
                     <w:p>
@@ -2489,25 +2321,7 @@
                           <w:sz w:val="32"/>
                           <w:szCs w:val="32"/>
                         </w:rPr>
-                        <w:t xml:space="preserve"> u = </w:t>
-                      </w:r>
-                      <w:proofErr w:type="gramStart"/>
-                      <w:r>
-                        <w:rPr>
-                          <w:rFonts w:ascii="Segoe UI" w:eastAsiaTheme="minorEastAsia" w:hAnsi="Segoe UI" w:cs="Segoe UI"/>
-                          <w:sz w:val="32"/>
-                          <w:szCs w:val="32"/>
-                        </w:rPr>
-                        <w:t>0..</w:t>
-                      </w:r>
-                      <w:proofErr w:type="gramEnd"/>
-                      <w:r>
-                        <w:rPr>
-                          <w:rFonts w:ascii="Segoe UI" w:eastAsiaTheme="minorEastAsia" w:hAnsi="Segoe UI" w:cs="Segoe UI"/>
-                          <w:sz w:val="32"/>
-                          <w:szCs w:val="32"/>
-                        </w:rPr>
-                        <w:t>N-1.</w:t>
+                        <w:t xml:space="preserve"> u = 0..N-1.</w:t>
                       </w:r>
                     </w:p>
                     <w:p>
@@ -2820,25 +2634,7 @@
                           <w:sz w:val="32"/>
                           <w:szCs w:val="32"/>
                         </w:rPr>
-                        <w:t xml:space="preserve"> x = </w:t>
-                      </w:r>
-                      <w:proofErr w:type="gramStart"/>
-                      <w:r>
-                        <w:rPr>
-                          <w:rFonts w:ascii="Segoe UI" w:eastAsiaTheme="minorEastAsia" w:hAnsi="Segoe UI" w:cs="Segoe UI"/>
-                          <w:sz w:val="32"/>
-                          <w:szCs w:val="32"/>
-                        </w:rPr>
-                        <w:t>0..</w:t>
-                      </w:r>
-                      <w:proofErr w:type="gramEnd"/>
-                      <w:r>
-                        <w:rPr>
-                          <w:rFonts w:ascii="Segoe UI" w:eastAsiaTheme="minorEastAsia" w:hAnsi="Segoe UI" w:cs="Segoe UI"/>
-                          <w:sz w:val="32"/>
-                          <w:szCs w:val="32"/>
-                        </w:rPr>
-                        <w:t>N-1.</w:t>
+                        <w:t xml:space="preserve"> x = 0..N-1.</w:t>
                       </w:r>
                     </w:p>
                     <w:p/>
@@ -2880,25 +2676,7 @@
                           <w:sz w:val="24"/>
                           <w:szCs w:val="24"/>
                         </w:rPr>
-                        <w:t xml:space="preserve"> Nous avons également un paramètre </w:t>
-                      </w:r>
-                      <w:proofErr w:type="spellStart"/>
-                      <w:r>
-                        <w:rPr>
-                          <w:rFonts w:ascii="Segoe UI" w:hAnsi="Segoe UI" w:cs="Segoe UI"/>
-                          <w:sz w:val="24"/>
-                          <w:szCs w:val="24"/>
-                        </w:rPr>
-                        <w:t>sensTransformée</w:t>
-                      </w:r>
-                      <w:proofErr w:type="spellEnd"/>
-                      <w:r>
-                        <w:rPr>
-                          <w:rFonts w:ascii="Segoe UI" w:hAnsi="Segoe UI" w:cs="Segoe UI"/>
-                          <w:sz w:val="24"/>
-                          <w:szCs w:val="24"/>
-                        </w:rPr>
-                        <w:t> :</w:t>
+                        <w:t xml:space="preserve"> Nous avons également un paramètre sensTransformée :</w:t>
                       </w:r>
                     </w:p>
                     <w:p>
@@ -2921,25 +2699,7 @@
                           <w:sz w:val="24"/>
                           <w:szCs w:val="24"/>
                         </w:rPr>
-                        <w:t xml:space="preserve">Si </w:t>
-                      </w:r>
-                      <w:proofErr w:type="spellStart"/>
-                      <w:r>
-                        <w:rPr>
-                          <w:rFonts w:ascii="Segoe UI" w:hAnsi="Segoe UI" w:cs="Segoe UI"/>
-                          <w:sz w:val="24"/>
-                          <w:szCs w:val="24"/>
-                        </w:rPr>
-                        <w:t>sensTransformee</w:t>
-                      </w:r>
-                      <w:proofErr w:type="spellEnd"/>
-                      <w:r>
-                        <w:rPr>
-                          <w:rFonts w:ascii="Segoe UI" w:hAnsi="Segoe UI" w:cs="Segoe UI"/>
-                          <w:sz w:val="24"/>
-                          <w:szCs w:val="24"/>
-                        </w:rPr>
-                        <w:t xml:space="preserve"> vaux -1 alors nous sommes en train de faire une Transformée de Fourier 1D.</w:t>
+                        <w:t>Si sensTransformee vaux -1 alors nous sommes en train de faire une Transformée de Fourier 1D.</w:t>
                       </w:r>
                     </w:p>
                     <w:p>
@@ -2962,25 +2722,7 @@
                           <w:sz w:val="24"/>
                           <w:szCs w:val="24"/>
                         </w:rPr>
-                        <w:t xml:space="preserve">Si </w:t>
-                      </w:r>
-                      <w:proofErr w:type="spellStart"/>
-                      <w:r>
-                        <w:rPr>
-                          <w:rFonts w:ascii="Segoe UI" w:hAnsi="Segoe UI" w:cs="Segoe UI"/>
-                          <w:sz w:val="24"/>
-                          <w:szCs w:val="24"/>
-                        </w:rPr>
-                        <w:t>sensTransformee</w:t>
-                      </w:r>
-                      <w:proofErr w:type="spellEnd"/>
-                      <w:r>
-                        <w:rPr>
-                          <w:rFonts w:ascii="Segoe UI" w:hAnsi="Segoe UI" w:cs="Segoe UI"/>
-                          <w:sz w:val="24"/>
-                          <w:szCs w:val="24"/>
-                        </w:rPr>
-                        <w:t xml:space="preserve"> vaux +1 alors nous sommes en train de faire la Transformée de Fourier 1D Inverse.</w:t>
+                        <w:t>Si sensTransformee vaux +1 alors nous sommes en train de faire la Transformée de Fourier 1D Inverse.</w:t>
                       </w:r>
                     </w:p>
                     <w:p>
@@ -3074,43 +2816,7 @@
                           <w:sz w:val="24"/>
                           <w:szCs w:val="24"/>
                         </w:rPr>
-                        <w:t xml:space="preserve">Nous pouvons donc voir que la différence entre ces deux formules sont le signe du -2 dans </w:t>
-                      </w:r>
-                      <w:proofErr w:type="gramStart"/>
-                      <w:r>
-                        <w:rPr>
-                          <w:rFonts w:ascii="Segoe UI" w:hAnsi="Segoe UI" w:cs="Segoe UI"/>
-                          <w:sz w:val="24"/>
-                          <w:szCs w:val="24"/>
-                        </w:rPr>
-                        <w:t>l’</w:t>
-                      </w:r>
-                      <w:proofErr w:type="spellStart"/>
-                      <w:r>
-                        <w:rPr>
-                          <w:rFonts w:ascii="Segoe UI" w:hAnsi="Segoe UI" w:cs="Segoe UI"/>
-                          <w:sz w:val="24"/>
-                          <w:szCs w:val="24"/>
-                        </w:rPr>
-                        <w:t>exp</w:t>
-                      </w:r>
-                      <w:proofErr w:type="spellEnd"/>
-                      <w:r>
-                        <w:rPr>
-                          <w:rFonts w:ascii="Segoe UI" w:hAnsi="Segoe UI" w:cs="Segoe UI"/>
-                          <w:sz w:val="24"/>
-                          <w:szCs w:val="24"/>
-                        </w:rPr>
-                        <w:t>(</w:t>
-                      </w:r>
-                      <w:proofErr w:type="gramEnd"/>
-                      <w:r>
-                        <w:rPr>
-                          <w:rFonts w:ascii="Segoe UI" w:hAnsi="Segoe UI" w:cs="Segoe UI"/>
-                          <w:sz w:val="24"/>
-                          <w:szCs w:val="24"/>
-                        </w:rPr>
-                        <w:t>) et le 1/N qui multiplie la somme.</w:t>
+                        <w:t>Nous pouvons donc voir que la différence entre ces deux formules sont le signe du -2 dans l’exp() et le 1/N qui multiplie la somme.</w:t>
                       </w:r>
                     </w:p>
                     <w:p>
@@ -3240,7 +2946,6 @@
                         </w:rPr>
                         <w:t> </w:t>
                       </w:r>
-                      <w:proofErr w:type="gramStart"/>
                       <w:r>
                         <w:rPr>
                           <w:rFonts w:ascii="Consolas" w:hAnsi="Consolas"/>
@@ -3259,18 +2964,7 @@
                           <w:szCs w:val="17"/>
                           <w:lang w:val="en-US"/>
                         </w:rPr>
-                        <w:t>or(</w:t>
-                      </w:r>
-                      <w:proofErr w:type="gramEnd"/>
-                      <w:r>
-                        <w:rPr>
-                          <w:rFonts w:ascii="Consolas" w:hAnsi="Consolas"/>
-                          <w:color w:val="000000"/>
-                          <w:sz w:val="17"/>
-                          <w:szCs w:val="17"/>
-                          <w:lang w:val="en-US"/>
-                        </w:rPr>
-                        <w:t xml:space="preserve">int </w:t>
+                        <w:t xml:space="preserve">or(int </w:t>
                       </w:r>
                       <w:r>
                         <w:rPr>
@@ -3312,7 +3006,6 @@
                         </w:rPr>
                         <w:t xml:space="preserve"> &lt; N ; </w:t>
                       </w:r>
-                      <w:proofErr w:type="spellStart"/>
                       <w:r>
                         <w:rPr>
                           <w:rFonts w:ascii="Consolas" w:hAnsi="Consolas"/>
@@ -3321,18 +3014,7 @@
                           <w:szCs w:val="17"/>
                           <w:lang w:val="en-US"/>
                         </w:rPr>
-                        <w:t>j++</w:t>
-                      </w:r>
-                      <w:proofErr w:type="spellEnd"/>
-                      <w:r>
-                        <w:rPr>
-                          <w:rFonts w:ascii="Consolas" w:hAnsi="Consolas"/>
-                          <w:color w:val="000000"/>
-                          <w:sz w:val="17"/>
-                          <w:szCs w:val="17"/>
-                          <w:lang w:val="en-US"/>
-                        </w:rPr>
-                        <w:t>) {//code }</w:t>
+                        <w:t>j++) {//code }</w:t>
                       </w:r>
                     </w:p>
                     <w:p>
@@ -3419,18 +3101,8 @@
                           <w:sz w:val="24"/>
                           <w:szCs w:val="24"/>
                         </w:rPr>
-                        <w:t xml:space="preserve"> * </w:t>
+                        <w:t xml:space="preserve"> * ReelleTableau</w:t>
                       </w:r>
-                      <w:proofErr w:type="spellStart"/>
-                      <w:r>
-                        <w:rPr>
-                          <w:rFonts w:ascii="Segoe UI" w:hAnsi="Segoe UI" w:cs="Segoe UI"/>
-                          <w:sz w:val="24"/>
-                          <w:szCs w:val="24"/>
-                        </w:rPr>
-                        <w:t>ReelleTableau</w:t>
-                      </w:r>
-                      <w:proofErr w:type="spellEnd"/>
                       <w:r>
                         <w:rPr>
                           <w:rFonts w:ascii="Segoe UI" w:hAnsi="Segoe UI" w:cs="Segoe UI"/>
@@ -3467,25 +3139,7 @@
                           <w:sz w:val="24"/>
                           <w:szCs w:val="24"/>
                         </w:rPr>
-                        <w:t xml:space="preserve"> partie imaginaire sin(θ) * </w:t>
-                      </w:r>
-                      <w:proofErr w:type="spellStart"/>
-                      <w:r>
-                        <w:rPr>
-                          <w:rFonts w:ascii="Segoe UI" w:hAnsi="Segoe UI" w:cs="Segoe UI"/>
-                          <w:sz w:val="24"/>
-                          <w:szCs w:val="24"/>
-                        </w:rPr>
-                        <w:t>ImaginaireTableau</w:t>
-                      </w:r>
-                      <w:proofErr w:type="spellEnd"/>
-                      <w:r>
-                        <w:rPr>
-                          <w:rFonts w:ascii="Segoe UI" w:hAnsi="Segoe UI" w:cs="Segoe UI"/>
-                          <w:sz w:val="24"/>
-                          <w:szCs w:val="24"/>
-                        </w:rPr>
-                        <w:t>.</w:t>
+                        <w:t xml:space="preserve"> partie imaginaire sin(θ) * ImaginaireTableau.</w:t>
                       </w:r>
                       <w:r>
                         <w:rPr>
@@ -3510,25 +3164,7 @@
                           <w:sz w:val="24"/>
                           <w:szCs w:val="24"/>
                         </w:rPr>
-                        <w:t xml:space="preserve">Enfin, pour chacune des cases du tableau, si </w:t>
-                      </w:r>
-                      <w:proofErr w:type="spellStart"/>
-                      <w:r>
-                        <w:rPr>
-                          <w:rFonts w:ascii="Segoe UI" w:hAnsi="Segoe UI" w:cs="Segoe UI"/>
-                          <w:sz w:val="24"/>
-                          <w:szCs w:val="24"/>
-                        </w:rPr>
-                        <w:t>SensTransformee</w:t>
-                      </w:r>
-                      <w:proofErr w:type="spellEnd"/>
-                      <w:r>
-                        <w:rPr>
-                          <w:rFonts w:ascii="Segoe UI" w:hAnsi="Segoe UI" w:cs="Segoe UI"/>
-                          <w:sz w:val="24"/>
-                          <w:szCs w:val="24"/>
-                        </w:rPr>
-                        <w:t xml:space="preserve"> est dans le sens inverse, on divise la somme à mettre dans la case par la taille du tableau N (pareil que de multiplier par 1/N).</w:t>
+                        <w:t>Enfin, pour chacune des cases du tableau, si SensTransformee est dans le sens inverse, on divise la somme à mettre dans la case par la taille du tableau N (pareil que de multiplier par 1/N).</w:t>
                       </w:r>
                     </w:p>
                   </w:txbxContent>
@@ -4349,25 +3985,7 @@
                       <w:sz w:val="24"/>
                       <w:szCs w:val="24"/>
                     </w:rPr>
-                    <w:t xml:space="preserve"> est composée d’un tableau en une dimension qui stocke des nombres complexes précédemment vus. Nous avons également un paramètre </w:t>
-                  </w:r>
-                  <w:proofErr w:type="spellStart"/>
-                  <w:r>
-                    <w:rPr>
-                      <w:rFonts w:ascii="Segoe UI" w:hAnsi="Segoe UI" w:cs="Segoe UI"/>
-                      <w:sz w:val="24"/>
-                      <w:szCs w:val="24"/>
-                    </w:rPr>
-                    <w:t>sensTransformée</w:t>
-                  </w:r>
-                  <w:proofErr w:type="spellEnd"/>
-                  <w:r>
-                    <w:rPr>
-                      <w:rFonts w:ascii="Segoe UI" w:hAnsi="Segoe UI" w:cs="Segoe UI"/>
-                      <w:sz w:val="24"/>
-                      <w:szCs w:val="24"/>
-                    </w:rPr>
-                    <w:t> </w:t>
+                    <w:t xml:space="preserve"> est composée d’un tableau en une dimension qui stocke des nombres complexes précédemment vus. Nous avons également un paramètre sensTransformée </w:t>
                   </w:r>
                   <w:r>
                     <w:rPr>
@@ -4461,23 +4079,13 @@
                       <w:szCs w:val="24"/>
                     </w:rPr>
                   </w:pPr>
-                  <w:proofErr w:type="spellStart"/>
                   <w:r>
                     <w:rPr>
                       <w:rFonts w:ascii="Segoe UI" w:hAnsi="Segoe UI" w:cs="Segoe UI"/>
                       <w:sz w:val="24"/>
                       <w:szCs w:val="24"/>
                     </w:rPr>
-                    <w:t>InversionTableau</w:t>
-                  </w:r>
-                  <w:proofErr w:type="spellEnd"/>
-                  <w:r>
-                    <w:rPr>
-                      <w:rFonts w:ascii="Segoe UI" w:hAnsi="Segoe UI" w:cs="Segoe UI"/>
-                      <w:sz w:val="24"/>
-                      <w:szCs w:val="24"/>
-                    </w:rPr>
-                    <w:t xml:space="preserve"> </w:t>
+                    <w:t xml:space="preserve">InversionTableau </w:t>
                   </w:r>
                   <w:r>
                     <w:rPr>
@@ -4610,7 +4218,6 @@
                       <w:szCs w:val="17"/>
                     </w:rPr>
                   </w:pPr>
-                  <w:proofErr w:type="gramStart"/>
                   <w:r>
                     <w:rPr>
                       <w:rFonts w:ascii="Consolas" w:hAnsi="Consolas"/>
@@ -4636,17 +4243,7 @@
                       <w:sz w:val="17"/>
                       <w:szCs w:val="17"/>
                     </w:rPr>
-                    <w:t>(</w:t>
-                  </w:r>
-                  <w:proofErr w:type="gramEnd"/>
-                  <w:r>
-                    <w:rPr>
-                      <w:rFonts w:ascii="Consolas" w:hAnsi="Consolas"/>
-                      <w:color w:val="000000"/>
-                      <w:sz w:val="17"/>
-                      <w:szCs w:val="17"/>
-                    </w:rPr>
-                    <w:t>N &amp; (N - 1)) != 0)</w:t>
+                    <w:t>(N &amp; (N - 1)) != 0)</w:t>
                   </w:r>
                 </w:p>
                 <w:p>
@@ -4727,7 +4324,6 @@
                     </w:rPr>
                     <w:t xml:space="preserve">   </w:t>
                   </w:r>
-                  <w:proofErr w:type="spellStart"/>
                   <w:r>
                     <w:rPr>
                       <w:rFonts w:ascii="Consolas" w:hAnsi="Consolas"/>
@@ -4735,37 +4331,7 @@
                       <w:sz w:val="17"/>
                       <w:szCs w:val="17"/>
                     </w:rPr>
-                    <w:t>throw</w:t>
-                  </w:r>
-                  <w:proofErr w:type="spellEnd"/>
-                  <w:r>
-                    <w:rPr>
-                      <w:rFonts w:ascii="Consolas" w:hAnsi="Consolas"/>
-                      <w:color w:val="000000"/>
-                      <w:sz w:val="17"/>
-                      <w:szCs w:val="17"/>
-                    </w:rPr>
-                    <w:t xml:space="preserve"> new </w:t>
-                  </w:r>
-                  <w:proofErr w:type="gramStart"/>
-                  <w:r>
-                    <w:rPr>
-                      <w:rFonts w:ascii="Consolas" w:hAnsi="Consolas"/>
-                      <w:color w:val="000000"/>
-                      <w:sz w:val="17"/>
-                      <w:szCs w:val="17"/>
-                    </w:rPr>
-                    <w:t>Exception(</w:t>
-                  </w:r>
-                  <w:proofErr w:type="gramEnd"/>
-                  <w:r>
-                    <w:rPr>
-                      <w:rFonts w:ascii="Consolas" w:hAnsi="Consolas"/>
-                      <w:color w:val="000000"/>
-                      <w:sz w:val="17"/>
-                      <w:szCs w:val="17"/>
-                    </w:rPr>
-                    <w:t xml:space="preserve">"Le tableau doit avoir comme taille une puissance de 2 !");    </w:t>
+                    <w:t xml:space="preserve">throw new Exception("Le tableau doit avoir comme taille une puissance de 2 !");    </w:t>
                   </w:r>
                 </w:p>
                 <w:p>
@@ -4912,7 +4478,6 @@
                       <w:lang w:val="en-US"/>
                     </w:rPr>
                   </w:pPr>
-                  <w:proofErr w:type="gramStart"/>
                   <w:r>
                     <w:rPr>
                       <w:rFonts w:ascii="Consolas" w:hAnsi="Consolas"/>
@@ -4921,84 +4486,7 @@
                       <w:szCs w:val="17"/>
                       <w:lang w:val="en-US"/>
                     </w:rPr>
-                    <w:t>for(</w:t>
-                  </w:r>
-                  <w:proofErr w:type="gramEnd"/>
-                  <w:r>
-                    <w:rPr>
-                      <w:rFonts w:ascii="Consolas" w:hAnsi="Consolas"/>
-                      <w:color w:val="000000"/>
-                      <w:sz w:val="17"/>
-                      <w:szCs w:val="17"/>
-                      <w:lang w:val="en-US"/>
-                    </w:rPr>
-                    <w:t xml:space="preserve">int </w:t>
-                  </w:r>
-                  <w:proofErr w:type="spellStart"/>
-                  <w:r>
-                    <w:rPr>
-                      <w:rFonts w:ascii="Consolas" w:hAnsi="Consolas"/>
-                      <w:color w:val="000000"/>
-                      <w:sz w:val="17"/>
-                      <w:szCs w:val="17"/>
-                      <w:lang w:val="en-US"/>
-                    </w:rPr>
-                    <w:t>i</w:t>
-                  </w:r>
-                  <w:proofErr w:type="spellEnd"/>
-                  <w:r>
-                    <w:rPr>
-                      <w:rFonts w:ascii="Consolas" w:hAnsi="Consolas"/>
-                      <w:color w:val="000000"/>
-                      <w:sz w:val="17"/>
-                      <w:szCs w:val="17"/>
-                      <w:lang w:val="en-US"/>
-                    </w:rPr>
-                    <w:t xml:space="preserve"> = 0; </w:t>
-                  </w:r>
-                  <w:proofErr w:type="spellStart"/>
-                  <w:r>
-                    <w:rPr>
-                      <w:rFonts w:ascii="Consolas" w:hAnsi="Consolas"/>
-                      <w:color w:val="000000"/>
-                      <w:sz w:val="17"/>
-                      <w:szCs w:val="17"/>
-                      <w:lang w:val="en-US"/>
-                    </w:rPr>
-                    <w:t>i</w:t>
-                  </w:r>
-                  <w:proofErr w:type="spellEnd"/>
-                  <w:r>
-                    <w:rPr>
-                      <w:rFonts w:ascii="Consolas" w:hAnsi="Consolas"/>
-                      <w:color w:val="000000"/>
-                      <w:sz w:val="17"/>
-                      <w:szCs w:val="17"/>
-                      <w:lang w:val="en-US"/>
-                    </w:rPr>
-                    <w:t xml:space="preserve"> &lt; tableauR1D.size(); </w:t>
-                  </w:r>
-                  <w:proofErr w:type="spellStart"/>
-                  <w:r>
-                    <w:rPr>
-                      <w:rFonts w:ascii="Consolas" w:hAnsi="Consolas"/>
-                      <w:color w:val="000000"/>
-                      <w:sz w:val="17"/>
-                      <w:szCs w:val="17"/>
-                      <w:lang w:val="en-US"/>
-                    </w:rPr>
-                    <w:t>i</w:t>
-                  </w:r>
-                  <w:proofErr w:type="spellEnd"/>
-                  <w:r>
-                    <w:rPr>
-                      <w:rFonts w:ascii="Consolas" w:hAnsi="Consolas"/>
-                      <w:color w:val="000000"/>
-                      <w:sz w:val="17"/>
-                      <w:szCs w:val="17"/>
-                      <w:lang w:val="en-US"/>
-                    </w:rPr>
-                    <w:t>++) {</w:t>
+                    <w:t>for(int i = 0; i &lt; tableauR1D.size(); i++) {</w:t>
                   </w:r>
                 </w:p>
                 <w:p>
@@ -5045,51 +4533,7 @@
                       <w:szCs w:val="17"/>
                       <w:lang w:val="en-US"/>
                     </w:rPr>
-                    <w:t>if (</w:t>
-                  </w:r>
-                  <w:proofErr w:type="spellStart"/>
-                  <w:r>
-                    <w:rPr>
-                      <w:rFonts w:ascii="Consolas" w:hAnsi="Consolas"/>
-                      <w:color w:val="000000"/>
-                      <w:sz w:val="17"/>
-                      <w:szCs w:val="17"/>
-                      <w:lang w:val="en-US"/>
-                    </w:rPr>
-                    <w:t>i</w:t>
-                  </w:r>
-                  <w:proofErr w:type="spellEnd"/>
-                  <w:r>
-                    <w:rPr>
-                      <w:rFonts w:ascii="Consolas" w:hAnsi="Consolas"/>
-                      <w:color w:val="000000"/>
-                      <w:sz w:val="17"/>
-                      <w:szCs w:val="17"/>
-                      <w:lang w:val="en-US"/>
-                    </w:rPr>
-                    <w:t xml:space="preserve"> % </w:t>
-                  </w:r>
-                  <w:proofErr w:type="gramStart"/>
-                  <w:r>
-                    <w:rPr>
-                      <w:rFonts w:ascii="Consolas" w:hAnsi="Consolas"/>
-                      <w:color w:val="000000"/>
-                      <w:sz w:val="17"/>
-                      <w:szCs w:val="17"/>
-                      <w:lang w:val="en-US"/>
-                    </w:rPr>
-                    <w:t>2 !</w:t>
-                  </w:r>
-                  <w:proofErr w:type="gramEnd"/>
-                  <w:r>
-                    <w:rPr>
-                      <w:rFonts w:ascii="Consolas" w:hAnsi="Consolas"/>
-                      <w:color w:val="000000"/>
-                      <w:sz w:val="17"/>
-                      <w:szCs w:val="17"/>
-                      <w:lang w:val="en-US"/>
-                    </w:rPr>
-                    <w:t>= 0) { // Si rang impair</w:t>
+                    <w:t>if (i % 2 != 0) { // Si rang impair</w:t>
                   </w:r>
                 </w:p>
                 <w:p>
@@ -5138,7 +4582,6 @@
                     </w:rPr>
                     <w:t xml:space="preserve">   </w:t>
                   </w:r>
-                  <w:proofErr w:type="gramStart"/>
                   <w:r>
                     <w:rPr>
                       <w:rFonts w:ascii="Consolas" w:hAnsi="Consolas"/>
@@ -5147,52 +4590,7 @@
                       <w:szCs w:val="17"/>
                       <w:lang w:val="en-US"/>
                     </w:rPr>
-                    <w:t>part1.set(</w:t>
-                  </w:r>
-                  <w:proofErr w:type="spellStart"/>
-                  <w:proofErr w:type="gramEnd"/>
-                  <w:r>
-                    <w:rPr>
-                      <w:rFonts w:ascii="Consolas" w:hAnsi="Consolas"/>
-                      <w:color w:val="000000"/>
-                      <w:sz w:val="17"/>
-                      <w:szCs w:val="17"/>
-                      <w:lang w:val="en-US"/>
-                    </w:rPr>
-                    <w:t>i</w:t>
-                  </w:r>
-                  <w:proofErr w:type="spellEnd"/>
-                  <w:r>
-                    <w:rPr>
-                      <w:rFonts w:ascii="Consolas" w:hAnsi="Consolas"/>
-                      <w:color w:val="000000"/>
-                      <w:sz w:val="17"/>
-                      <w:szCs w:val="17"/>
-                      <w:lang w:val="en-US"/>
-                    </w:rPr>
-                    <w:t xml:space="preserve"> / 2, tableauR1D.get(</w:t>
-                  </w:r>
-                  <w:proofErr w:type="spellStart"/>
-                  <w:r>
-                    <w:rPr>
-                      <w:rFonts w:ascii="Consolas" w:hAnsi="Consolas"/>
-                      <w:color w:val="000000"/>
-                      <w:sz w:val="17"/>
-                      <w:szCs w:val="17"/>
-                      <w:lang w:val="en-US"/>
-                    </w:rPr>
-                    <w:t>i</w:t>
-                  </w:r>
-                  <w:proofErr w:type="spellEnd"/>
-                  <w:r>
-                    <w:rPr>
-                      <w:rFonts w:ascii="Consolas" w:hAnsi="Consolas"/>
-                      <w:color w:val="000000"/>
-                      <w:sz w:val="17"/>
-                      <w:szCs w:val="17"/>
-                      <w:lang w:val="en-US"/>
-                    </w:rPr>
-                    <w:t>));</w:t>
+                    <w:t>part1.set(i / 2, tableauR1D.get(i));</w:t>
                   </w:r>
                 </w:p>
                 <w:p>
@@ -5282,47 +4680,7 @@
                       <w:sz w:val="17"/>
                       <w:szCs w:val="17"/>
                     </w:rPr>
-                    <w:t xml:space="preserve">   </w:t>
-                  </w:r>
-                  <w:proofErr w:type="spellStart"/>
-                  <w:r>
-                    <w:rPr>
-                      <w:rFonts w:ascii="Consolas" w:hAnsi="Consolas"/>
-                      <w:color w:val="000000"/>
-                      <w:sz w:val="17"/>
-                      <w:szCs w:val="17"/>
-                    </w:rPr>
-                    <w:t>else</w:t>
-                  </w:r>
-                  <w:proofErr w:type="spellEnd"/>
-                  <w:r>
-                    <w:rPr>
-                      <w:rFonts w:ascii="Consolas" w:hAnsi="Consolas"/>
-                      <w:color w:val="000000"/>
-                      <w:sz w:val="17"/>
-                      <w:szCs w:val="17"/>
-                    </w:rPr>
-                    <w:t xml:space="preserve"> </w:t>
-                  </w:r>
-                  <w:proofErr w:type="gramStart"/>
-                  <w:r>
-                    <w:rPr>
-                      <w:rFonts w:ascii="Consolas" w:hAnsi="Consolas"/>
-                      <w:color w:val="000000"/>
-                      <w:sz w:val="17"/>
-                      <w:szCs w:val="17"/>
-                    </w:rPr>
-                    <w:t>{ /</w:t>
-                  </w:r>
-                  <w:proofErr w:type="gramEnd"/>
-                  <w:r>
-                    <w:rPr>
-                      <w:rFonts w:ascii="Consolas" w:hAnsi="Consolas"/>
-                      <w:color w:val="000000"/>
-                      <w:sz w:val="17"/>
-                      <w:szCs w:val="17"/>
-                    </w:rPr>
-                    <w:t>/ Si rang pair</w:t>
+                    <w:t xml:space="preserve">   else { // Si rang pair</w:t>
                   </w:r>
                 </w:p>
                 <w:p>
@@ -5359,73 +4717,7 @@
                       <w:szCs w:val="17"/>
                       <w:lang w:val="en-US"/>
                     </w:rPr>
-                    <w:t xml:space="preserve">      </w:t>
-                  </w:r>
-                  <w:proofErr w:type="gramStart"/>
-                  <w:r>
-                    <w:rPr>
-                      <w:rFonts w:ascii="Consolas" w:hAnsi="Consolas"/>
-                      <w:color w:val="000000"/>
-                      <w:sz w:val="17"/>
-                      <w:szCs w:val="17"/>
-                      <w:lang w:val="en-US"/>
-                    </w:rPr>
-                    <w:t>part2.set(</w:t>
-                  </w:r>
-                  <w:proofErr w:type="gramEnd"/>
-                  <w:r>
-                    <w:rPr>
-                      <w:rFonts w:ascii="Consolas" w:hAnsi="Consolas"/>
-                      <w:color w:val="000000"/>
-                      <w:sz w:val="17"/>
-                      <w:szCs w:val="17"/>
-                      <w:lang w:val="en-US"/>
-                    </w:rPr>
-                    <w:t>(</w:t>
-                  </w:r>
-                  <w:proofErr w:type="spellStart"/>
-                  <w:r>
-                    <w:rPr>
-                      <w:rFonts w:ascii="Consolas" w:hAnsi="Consolas"/>
-                      <w:color w:val="000000"/>
-                      <w:sz w:val="17"/>
-                      <w:szCs w:val="17"/>
-                      <w:lang w:val="en-US"/>
-                    </w:rPr>
-                    <w:t>i</w:t>
-                  </w:r>
-                  <w:proofErr w:type="spellEnd"/>
-                  <w:r>
-                    <w:rPr>
-                      <w:rFonts w:ascii="Consolas" w:hAnsi="Consolas"/>
-                      <w:color w:val="000000"/>
-                      <w:sz w:val="17"/>
-                      <w:szCs w:val="17"/>
-                      <w:lang w:val="en-US"/>
-                    </w:rPr>
-                    <w:t xml:space="preserve"> + 1 ) / 2, tableauR1D.get(</w:t>
-                  </w:r>
-                  <w:proofErr w:type="spellStart"/>
-                  <w:r>
-                    <w:rPr>
-                      <w:rFonts w:ascii="Consolas" w:hAnsi="Consolas"/>
-                      <w:color w:val="000000"/>
-                      <w:sz w:val="17"/>
-                      <w:szCs w:val="17"/>
-                      <w:lang w:val="en-US"/>
-                    </w:rPr>
-                    <w:t>i</w:t>
-                  </w:r>
-                  <w:proofErr w:type="spellEnd"/>
-                  <w:r>
-                    <w:rPr>
-                      <w:rFonts w:ascii="Consolas" w:hAnsi="Consolas"/>
-                      <w:color w:val="000000"/>
-                      <w:sz w:val="17"/>
-                      <w:szCs w:val="17"/>
-                      <w:lang w:val="en-US"/>
-                    </w:rPr>
-                    <w:t>));</w:t>
+                    <w:t xml:space="preserve">      part2.set((i + 1 ) / 2, tableauR1D.get(i));</w:t>
                   </w:r>
                 </w:p>
                 <w:p>
@@ -5533,7 +4825,6 @@
                       <w:szCs w:val="17"/>
                     </w:rPr>
                   </w:pPr>
-                  <w:proofErr w:type="spellStart"/>
                   <w:r>
                     <w:rPr>
                       <w:rFonts w:ascii="Consolas" w:hAnsi="Consolas"/>
@@ -5541,57 +4832,7 @@
                       <w:sz w:val="17"/>
                       <w:szCs w:val="17"/>
                     </w:rPr>
-                    <w:t>ArrayList</w:t>
-                  </w:r>
-                  <w:proofErr w:type="spellEnd"/>
-                  <w:r>
-                    <w:rPr>
-                      <w:rFonts w:ascii="Consolas" w:hAnsi="Consolas"/>
-                      <w:color w:val="000000"/>
-                      <w:sz w:val="17"/>
-                      <w:szCs w:val="17"/>
-                    </w:rPr>
-                    <w:t>&lt;Complexe&gt; resPart1 = CalculTransformeeRapide1</w:t>
-                  </w:r>
-                  <w:proofErr w:type="gramStart"/>
-                  <w:r>
-                    <w:rPr>
-                      <w:rFonts w:ascii="Consolas" w:hAnsi="Consolas"/>
-                      <w:color w:val="000000"/>
-                      <w:sz w:val="17"/>
-                      <w:szCs w:val="17"/>
-                    </w:rPr>
-                    <w:t>D(</w:t>
-                  </w:r>
-                  <w:proofErr w:type="gramEnd"/>
-                  <w:r>
-                    <w:rPr>
-                      <w:rFonts w:ascii="Consolas" w:hAnsi="Consolas"/>
-                      <w:color w:val="000000"/>
-                      <w:sz w:val="17"/>
-                      <w:szCs w:val="17"/>
-                    </w:rPr>
-                    <w:t xml:space="preserve">part1, </w:t>
-                  </w:r>
-                  <w:proofErr w:type="spellStart"/>
-                  <w:r>
-                    <w:rPr>
-                      <w:rFonts w:ascii="Consolas" w:hAnsi="Consolas"/>
-                      <w:color w:val="000000"/>
-                      <w:sz w:val="17"/>
-                      <w:szCs w:val="17"/>
-                    </w:rPr>
-                    <w:t>SensTransformee</w:t>
-                  </w:r>
-                  <w:proofErr w:type="spellEnd"/>
-                  <w:r>
-                    <w:rPr>
-                      <w:rFonts w:ascii="Consolas" w:hAnsi="Consolas"/>
-                      <w:color w:val="000000"/>
-                      <w:sz w:val="17"/>
-                      <w:szCs w:val="17"/>
-                    </w:rPr>
-                    <w:t>);</w:t>
+                    <w:t>ArrayList&lt;Complexe&gt; resPart1 = CalculTransformeeRapide1D(part1, SensTransformee);</w:t>
                   </w:r>
                 </w:p>
                 <w:p>
@@ -5618,7 +4859,6 @@
                       <w:szCs w:val="17"/>
                     </w:rPr>
                   </w:pPr>
-                  <w:proofErr w:type="spellStart"/>
                   <w:r>
                     <w:rPr>
                       <w:rFonts w:ascii="Consolas" w:hAnsi="Consolas"/>
@@ -5626,57 +4866,7 @@
                       <w:sz w:val="17"/>
                       <w:szCs w:val="17"/>
                     </w:rPr>
-                    <w:t>ArrayList</w:t>
-                  </w:r>
-                  <w:proofErr w:type="spellEnd"/>
-                  <w:r>
-                    <w:rPr>
-                      <w:rFonts w:ascii="Consolas" w:hAnsi="Consolas"/>
-                      <w:color w:val="000000"/>
-                      <w:sz w:val="17"/>
-                      <w:szCs w:val="17"/>
-                    </w:rPr>
-                    <w:t>&lt;Complexe&gt; resPart2 = CalculTransformeeRapide1</w:t>
-                  </w:r>
-                  <w:proofErr w:type="gramStart"/>
-                  <w:r>
-                    <w:rPr>
-                      <w:rFonts w:ascii="Consolas" w:hAnsi="Consolas"/>
-                      <w:color w:val="000000"/>
-                      <w:sz w:val="17"/>
-                      <w:szCs w:val="17"/>
-                    </w:rPr>
-                    <w:t>D(</w:t>
-                  </w:r>
-                  <w:proofErr w:type="gramEnd"/>
-                  <w:r>
-                    <w:rPr>
-                      <w:rFonts w:ascii="Consolas" w:hAnsi="Consolas"/>
-                      <w:color w:val="000000"/>
-                      <w:sz w:val="17"/>
-                      <w:szCs w:val="17"/>
-                    </w:rPr>
-                    <w:t xml:space="preserve">part2, </w:t>
-                  </w:r>
-                  <w:proofErr w:type="spellStart"/>
-                  <w:r>
-                    <w:rPr>
-                      <w:rFonts w:ascii="Consolas" w:hAnsi="Consolas"/>
-                      <w:color w:val="000000"/>
-                      <w:sz w:val="17"/>
-                      <w:szCs w:val="17"/>
-                    </w:rPr>
-                    <w:t>SensTransformee</w:t>
-                  </w:r>
-                  <w:proofErr w:type="spellEnd"/>
-                  <w:r>
-                    <w:rPr>
-                      <w:rFonts w:ascii="Consolas" w:hAnsi="Consolas"/>
-                      <w:color w:val="000000"/>
-                      <w:sz w:val="17"/>
-                      <w:szCs w:val="17"/>
-                    </w:rPr>
-                    <w:t>);</w:t>
+                    <w:t>ArrayList&lt;Complexe&gt; resPart2 = CalculTransformeeRapide1D(part2, SensTransformee);</w:t>
                   </w:r>
                 </w:p>
                 <w:p>
@@ -5691,6 +4881,17 @@
                       <w:u w:val="single"/>
                     </w:rPr>
                   </w:pPr>
+                  <w:r>
+                    <w:rPr>
+                      <w:rFonts w:ascii="Segoe UI" w:hAnsi="Segoe UI" w:cs="Segoe UI"/>
+                      <w:b/>
+                      <w:bCs/>
+                      <w:sz w:val="32"/>
+                      <w:szCs w:val="32"/>
+                      <w:u w:val="single"/>
+                    </w:rPr>
+                    <w:t>Calcul</w:t>
+                  </w:r>
                   <w:r>
                     <w:rPr>
                       <w:rFonts w:ascii="Segoe UI" w:hAnsi="Segoe UI" w:cs="Segoe UI"/>
@@ -6161,7 +5362,6 @@
                       <w:lang w:val="en-US"/>
                     </w:rPr>
                   </w:pPr>
-                  <w:proofErr w:type="gramStart"/>
                   <w:r>
                     <w:rPr>
                       <w:rFonts w:ascii="Consolas" w:hAnsi="Consolas"/>
@@ -6170,62 +5370,7 @@
                       <w:szCs w:val="17"/>
                       <w:lang w:val="en-US"/>
                     </w:rPr>
-                    <w:t>X(</w:t>
-                  </w:r>
-                  <w:proofErr w:type="gramEnd"/>
-                  <w:r>
-                    <w:rPr>
-                      <w:rFonts w:ascii="Consolas" w:hAnsi="Consolas"/>
-                      <w:color w:val="000000"/>
-                      <w:sz w:val="17"/>
-                      <w:szCs w:val="17"/>
-                      <w:lang w:val="en-US"/>
-                    </w:rPr>
-                    <w:t xml:space="preserve">1) = </w:t>
-                  </w:r>
-                  <w:proofErr w:type="spellStart"/>
-                  <w:r>
-                    <w:rPr>
-                      <w:rFonts w:ascii="Consolas" w:hAnsi="Consolas"/>
-                      <w:color w:val="000000"/>
-                      <w:sz w:val="17"/>
-                      <w:szCs w:val="17"/>
-                      <w:lang w:val="en-US"/>
-                    </w:rPr>
-                    <w:t>tf</w:t>
-                  </w:r>
-                  <w:proofErr w:type="spellEnd"/>
-                  <w:r>
-                    <w:rPr>
-                      <w:rFonts w:ascii="Consolas" w:hAnsi="Consolas"/>
-                      <w:color w:val="000000"/>
-                      <w:sz w:val="17"/>
-                      <w:szCs w:val="17"/>
-                      <w:lang w:val="en-US"/>
-                    </w:rPr>
-                    <w:t xml:space="preserve">(0) + </w:t>
-                  </w:r>
-                  <w:proofErr w:type="spellStart"/>
-                  <w:r>
-                    <w:rPr>
-                      <w:rFonts w:ascii="Consolas" w:hAnsi="Consolas"/>
-                      <w:color w:val="000000"/>
-                      <w:sz w:val="17"/>
-                      <w:szCs w:val="17"/>
-                      <w:lang w:val="en-US"/>
-                    </w:rPr>
-                    <w:t>tf</w:t>
-                  </w:r>
-                  <w:proofErr w:type="spellEnd"/>
-                  <w:r>
-                    <w:rPr>
-                      <w:rFonts w:ascii="Consolas" w:hAnsi="Consolas"/>
-                      <w:color w:val="000000"/>
-                      <w:sz w:val="17"/>
-                      <w:szCs w:val="17"/>
-                      <w:lang w:val="en-US"/>
-                    </w:rPr>
-                    <w:t>(1)</w:t>
+                    <w:t>X(1) = tf(0) + tf(1)</w:t>
                   </w:r>
                   <w:r>
                     <w:rPr>
@@ -6269,29 +5414,7 @@
                       <w:szCs w:val="17"/>
                       <w:lang w:val="en-US"/>
                     </w:rPr>
-                    <w:t xml:space="preserve"> + </w:t>
-                  </w:r>
-                  <w:proofErr w:type="spellStart"/>
-                  <w:r>
-                    <w:rPr>
-                      <w:rFonts w:ascii="Consolas" w:hAnsi="Consolas"/>
-                      <w:color w:val="000000"/>
-                      <w:sz w:val="17"/>
-                      <w:szCs w:val="17"/>
-                      <w:lang w:val="en-US"/>
-                    </w:rPr>
-                    <w:t>tf</w:t>
-                  </w:r>
-                  <w:proofErr w:type="spellEnd"/>
-                  <w:r>
-                    <w:rPr>
-                      <w:rFonts w:ascii="Consolas" w:hAnsi="Consolas"/>
-                      <w:color w:val="000000"/>
-                      <w:sz w:val="17"/>
-                      <w:szCs w:val="17"/>
-                      <w:lang w:val="en-US"/>
-                    </w:rPr>
-                    <w:t>(2)</w:t>
+                    <w:t xml:space="preserve"> + tf(2)</w:t>
                   </w:r>
                   <w:r>
                     <w:rPr>
@@ -6335,29 +5458,7 @@
                       <w:szCs w:val="17"/>
                       <w:lang w:val="en-US"/>
                     </w:rPr>
-                    <w:t xml:space="preserve"> + </w:t>
-                  </w:r>
-                  <w:proofErr w:type="spellStart"/>
-                  <w:r>
-                    <w:rPr>
-                      <w:rFonts w:ascii="Consolas" w:hAnsi="Consolas"/>
-                      <w:color w:val="000000"/>
-                      <w:sz w:val="17"/>
-                      <w:szCs w:val="17"/>
-                      <w:lang w:val="en-US"/>
-                    </w:rPr>
-                    <w:t>tf</w:t>
-                  </w:r>
-                  <w:proofErr w:type="spellEnd"/>
-                  <w:r>
-                    <w:rPr>
-                      <w:rFonts w:ascii="Consolas" w:hAnsi="Consolas"/>
-                      <w:color w:val="000000"/>
-                      <w:sz w:val="17"/>
-                      <w:szCs w:val="17"/>
-                      <w:lang w:val="en-US"/>
-                    </w:rPr>
-                    <w:t>(3)</w:t>
+                    <w:t xml:space="preserve"> + tf(3)</w:t>
                   </w:r>
                   <w:r>
                     <w:rPr>
@@ -6418,7 +5519,6 @@
                       <w:lang w:val="en-US"/>
                     </w:rPr>
                   </w:pPr>
-                  <w:proofErr w:type="gramStart"/>
                   <w:r>
                     <w:rPr>
                       <w:rFonts w:ascii="Consolas" w:hAnsi="Consolas"/>
@@ -6427,9 +5527,8 @@
                       <w:szCs w:val="17"/>
                       <w:lang w:val="en-US"/>
                     </w:rPr>
-                    <w:t>X(</w:t>
+                    <w:t xml:space="preserve">X(2) = </w:t>
                   </w:r>
-                  <w:proofErr w:type="gramEnd"/>
                   <w:r>
                     <w:rPr>
                       <w:rFonts w:ascii="Consolas" w:hAnsi="Consolas"/>
@@ -6438,51 +5537,7 @@
                       <w:szCs w:val="17"/>
                       <w:lang w:val="en-US"/>
                     </w:rPr>
-                    <w:t xml:space="preserve">2) = </w:t>
-                  </w:r>
-                  <w:proofErr w:type="spellStart"/>
-                  <w:r>
-                    <w:rPr>
-                      <w:rFonts w:ascii="Consolas" w:hAnsi="Consolas"/>
-                      <w:color w:val="000000"/>
-                      <w:sz w:val="17"/>
-                      <w:szCs w:val="17"/>
-                      <w:lang w:val="en-US"/>
-                    </w:rPr>
-                    <w:t>tf</w:t>
-                  </w:r>
-                  <w:proofErr w:type="spellEnd"/>
-                  <w:r>
-                    <w:rPr>
-                      <w:rFonts w:ascii="Consolas" w:hAnsi="Consolas"/>
-                      <w:color w:val="000000"/>
-                      <w:sz w:val="17"/>
-                      <w:szCs w:val="17"/>
-                      <w:lang w:val="en-US"/>
-                    </w:rPr>
-                    <w:t xml:space="preserve">(0) + </w:t>
-                  </w:r>
-                  <w:proofErr w:type="spellStart"/>
-                  <w:r>
-                    <w:rPr>
-                      <w:rFonts w:ascii="Consolas" w:hAnsi="Consolas"/>
-                      <w:color w:val="000000"/>
-                      <w:sz w:val="17"/>
-                      <w:szCs w:val="17"/>
-                      <w:lang w:val="en-US"/>
-                    </w:rPr>
-                    <w:t>tf</w:t>
-                  </w:r>
-                  <w:proofErr w:type="spellEnd"/>
-                  <w:r>
-                    <w:rPr>
-                      <w:rFonts w:ascii="Consolas" w:hAnsi="Consolas"/>
-                      <w:color w:val="000000"/>
-                      <w:sz w:val="17"/>
-                      <w:szCs w:val="17"/>
-                      <w:lang w:val="en-US"/>
-                    </w:rPr>
-                    <w:t>(1)</w:t>
+                    <w:t>tf(0) + tf(1)</w:t>
                   </w:r>
                   <w:r>
                     <w:rPr>
@@ -6514,29 +5569,7 @@
                       <w:szCs w:val="17"/>
                       <w:lang w:val="en-US"/>
                     </w:rPr>
-                    <w:t xml:space="preserve"> + </w:t>
-                  </w:r>
-                  <w:proofErr w:type="spellStart"/>
-                  <w:r>
-                    <w:rPr>
-                      <w:rFonts w:ascii="Consolas" w:hAnsi="Consolas"/>
-                      <w:color w:val="000000"/>
-                      <w:sz w:val="17"/>
-                      <w:szCs w:val="17"/>
-                      <w:lang w:val="en-US"/>
-                    </w:rPr>
-                    <w:t>tf</w:t>
-                  </w:r>
-                  <w:proofErr w:type="spellEnd"/>
-                  <w:r>
-                    <w:rPr>
-                      <w:rFonts w:ascii="Consolas" w:hAnsi="Consolas"/>
-                      <w:color w:val="000000"/>
-                      <w:sz w:val="17"/>
-                      <w:szCs w:val="17"/>
-                      <w:lang w:val="en-US"/>
-                    </w:rPr>
-                    <w:t>(2)</w:t>
+                    <w:t xml:space="preserve"> + tf(2)</w:t>
                   </w:r>
                   <w:r>
                     <w:rPr>
@@ -6568,29 +5601,7 @@
                       <w:szCs w:val="17"/>
                       <w:lang w:val="en-US"/>
                     </w:rPr>
-                    <w:t xml:space="preserve"> + </w:t>
-                  </w:r>
-                  <w:proofErr w:type="spellStart"/>
-                  <w:r>
-                    <w:rPr>
-                      <w:rFonts w:ascii="Consolas" w:hAnsi="Consolas"/>
-                      <w:color w:val="000000"/>
-                      <w:sz w:val="17"/>
-                      <w:szCs w:val="17"/>
-                      <w:lang w:val="en-US"/>
-                    </w:rPr>
-                    <w:t>tf</w:t>
-                  </w:r>
-                  <w:proofErr w:type="spellEnd"/>
-                  <w:r>
-                    <w:rPr>
-                      <w:rFonts w:ascii="Consolas" w:hAnsi="Consolas"/>
-                      <w:color w:val="000000"/>
-                      <w:sz w:val="17"/>
-                      <w:szCs w:val="17"/>
-                      <w:lang w:val="en-US"/>
-                    </w:rPr>
-                    <w:t>(3)</w:t>
+                    <w:t xml:space="preserve"> + tf(3)</w:t>
                   </w:r>
                   <w:r>
                     <w:rPr>
@@ -6639,7 +5650,6 @@
                       <w:lang w:val="en-US"/>
                     </w:rPr>
                   </w:pPr>
-                  <w:proofErr w:type="gramStart"/>
                   <w:r>
                     <w:rPr>
                       <w:rFonts w:ascii="Consolas" w:hAnsi="Consolas"/>
@@ -6648,9 +5658,8 @@
                       <w:szCs w:val="17"/>
                       <w:lang w:val="en-US"/>
                     </w:rPr>
-                    <w:t>X(</w:t>
+                    <w:t xml:space="preserve">X(3) = </w:t>
                   </w:r>
-                  <w:proofErr w:type="gramEnd"/>
                   <w:r>
                     <w:rPr>
                       <w:rFonts w:ascii="Consolas" w:hAnsi="Consolas"/>
@@ -6659,51 +5668,7 @@
                       <w:szCs w:val="17"/>
                       <w:lang w:val="en-US"/>
                     </w:rPr>
-                    <w:t xml:space="preserve">3) = </w:t>
-                  </w:r>
-                  <w:proofErr w:type="spellStart"/>
-                  <w:r>
-                    <w:rPr>
-                      <w:rFonts w:ascii="Consolas" w:hAnsi="Consolas"/>
-                      <w:color w:val="000000"/>
-                      <w:sz w:val="17"/>
-                      <w:szCs w:val="17"/>
-                      <w:lang w:val="en-US"/>
-                    </w:rPr>
-                    <w:t>tf</w:t>
-                  </w:r>
-                  <w:proofErr w:type="spellEnd"/>
-                  <w:r>
-                    <w:rPr>
-                      <w:rFonts w:ascii="Consolas" w:hAnsi="Consolas"/>
-                      <w:color w:val="000000"/>
-                      <w:sz w:val="17"/>
-                      <w:szCs w:val="17"/>
-                      <w:lang w:val="en-US"/>
-                    </w:rPr>
-                    <w:t xml:space="preserve">(0) + </w:t>
-                  </w:r>
-                  <w:proofErr w:type="spellStart"/>
-                  <w:r>
-                    <w:rPr>
-                      <w:rFonts w:ascii="Consolas" w:hAnsi="Consolas"/>
-                      <w:color w:val="000000"/>
-                      <w:sz w:val="17"/>
-                      <w:szCs w:val="17"/>
-                      <w:lang w:val="en-US"/>
-                    </w:rPr>
-                    <w:t>tf</w:t>
-                  </w:r>
-                  <w:proofErr w:type="spellEnd"/>
-                  <w:r>
-                    <w:rPr>
-                      <w:rFonts w:ascii="Consolas" w:hAnsi="Consolas"/>
-                      <w:color w:val="000000"/>
-                      <w:sz w:val="17"/>
-                      <w:szCs w:val="17"/>
-                      <w:lang w:val="en-US"/>
-                    </w:rPr>
-                    <w:t>(1)</w:t>
+                    <w:t>tf(0) + tf(1)</w:t>
                   </w:r>
                   <w:r>
                     <w:rPr>
@@ -6735,29 +5700,7 @@
                       <w:szCs w:val="17"/>
                       <w:lang w:val="en-US"/>
                     </w:rPr>
-                    <w:t xml:space="preserve"> + </w:t>
-                  </w:r>
-                  <w:proofErr w:type="spellStart"/>
-                  <w:r>
-                    <w:rPr>
-                      <w:rFonts w:ascii="Consolas" w:hAnsi="Consolas"/>
-                      <w:color w:val="000000"/>
-                      <w:sz w:val="17"/>
-                      <w:szCs w:val="17"/>
-                      <w:lang w:val="en-US"/>
-                    </w:rPr>
-                    <w:t>tf</w:t>
-                  </w:r>
-                  <w:proofErr w:type="spellEnd"/>
-                  <w:r>
-                    <w:rPr>
-                      <w:rFonts w:ascii="Consolas" w:hAnsi="Consolas"/>
-                      <w:color w:val="000000"/>
-                      <w:sz w:val="17"/>
-                      <w:szCs w:val="17"/>
-                      <w:lang w:val="en-US"/>
-                    </w:rPr>
-                    <w:t>(2)</w:t>
+                    <w:t xml:space="preserve"> + tf(2)</w:t>
                   </w:r>
                   <w:r>
                     <w:rPr>
@@ -6789,29 +5732,7 @@
                       <w:szCs w:val="17"/>
                       <w:lang w:val="en-US"/>
                     </w:rPr>
-                    <w:t xml:space="preserve"> + </w:t>
-                  </w:r>
-                  <w:proofErr w:type="spellStart"/>
-                  <w:r>
-                    <w:rPr>
-                      <w:rFonts w:ascii="Consolas" w:hAnsi="Consolas"/>
-                      <w:color w:val="000000"/>
-                      <w:sz w:val="17"/>
-                      <w:szCs w:val="17"/>
-                      <w:lang w:val="en-US"/>
-                    </w:rPr>
-                    <w:t>tf</w:t>
-                  </w:r>
-                  <w:proofErr w:type="spellEnd"/>
-                  <w:r>
-                    <w:rPr>
-                      <w:rFonts w:ascii="Consolas" w:hAnsi="Consolas"/>
-                      <w:color w:val="000000"/>
-                      <w:sz w:val="17"/>
-                      <w:szCs w:val="17"/>
-                      <w:lang w:val="en-US"/>
-                    </w:rPr>
-                    <w:t>(3)</w:t>
+                    <w:t xml:space="preserve"> + tf(3)</w:t>
                   </w:r>
                   <w:r>
                     <w:rPr>
@@ -6885,19 +5806,78 @@
       </w:r>
     </w:p>
     <w:p>
+      <w:pPr>
+        <w:tabs>
+          <w:tab w:val="left" w:pos="9625"/>
+        </w:tabs>
+      </w:pPr>
       <w:r>
+        <w:rPr>
+          <w:noProof/>
+        </w:rPr>
         <w:lastRenderedPageBreak/>
-        <w:t xml:space="preserve">On applique alors la Transformée de Fourier sur les rangs paires et impaires ce qui nous donne </w:t>
+        <w:pict w14:anchorId="2BDFA4AE">
+          <v:shape id="_x0000_s2087" type="#_x0000_t202" style="position:absolute;margin-left:-6.55pt;margin-top:-.15pt;width:536.7pt;height:722.45pt;z-index:251751936;visibility:visible;mso-wrap-distance-left:9pt;mso-wrap-distance-top:3.6pt;mso-wrap-distance-right:9pt;mso-wrap-distance-bottom:3.6pt;mso-position-horizontal-relative:text;mso-position-vertical-relative:text;mso-width-relative:margin;mso-height-relative:margin;v-text-anchor:top" filled="f" stroked="f">
+            <v:textbox style="mso-next-textbox:#_x0000_s2087">
+              <w:txbxContent>
+                <w:p>
+                  <w:r>
+                    <w:t>On applique alors la Transformée de Fourier sur les rangs paires et impaires ce qui nous donne :</w:t>
+                  </w:r>
+                </w:p>
+                <w:p>
+                  <w:r>
+                    <w:object w:dxaOrig="12076" w:dyaOrig="4500" w14:anchorId="441C7AB7">
+                      <v:shapetype id="_x0000_t75" coordsize="21600,21600" o:spt="75" o:preferrelative="t" path="m@4@5l@4@11@9@11@9@5xe" filled="f" stroked="f">
+                        <v:stroke joinstyle="miter"/>
+                        <v:formulas>
+                          <v:f eqn="if lineDrawn pixelLineWidth 0"/>
+                          <v:f eqn="sum @0 1 0"/>
+                          <v:f eqn="sum 0 0 @1"/>
+                          <v:f eqn="prod @2 1 2"/>
+                          <v:f eqn="prod @3 21600 pixelWidth"/>
+                          <v:f eqn="prod @3 21600 pixelHeight"/>
+                          <v:f eqn="sum @0 0 1"/>
+                          <v:f eqn="prod @6 1 2"/>
+                          <v:f eqn="prod @7 21600 pixelWidth"/>
+                          <v:f eqn="sum @8 21600 0"/>
+                          <v:f eqn="prod @7 21600 pixelHeight"/>
+                          <v:f eqn="sum @10 21600 0"/>
+                        </v:formulas>
+                        <v:path o:extrusionok="f" gradientshapeok="t" o:connecttype="rect"/>
+                        <o:lock v:ext="edit" aspectratio="t"/>
+                      </v:shapetype>
+                      <v:shape id="_x0000_i1025" type="#_x0000_t75" style="width:522.2pt;height:194.8pt">
+                        <v:imagedata r:id="rId20" o:title=""/>
+                      </v:shape>
+                      <o:OLEObject Type="Embed" ProgID="Visio.Drawing.15" ShapeID="_x0000_i1025" DrawAspect="Content" ObjectID="_1699375766" r:id="rId21"/>
+                    </w:object>
+                  </w:r>
+                </w:p>
+                <w:p>
+                  <w:r>
+                    <w:t>dfsdfgsgsdg</w:t>
+                  </w:r>
+                </w:p>
+              </w:txbxContent>
+            </v:textbox>
+            <w10:wrap type="square"/>
+          </v:shape>
+        </w:pict>
       </w:r>
+      <w:r>
+        <w:tab/>
+      </w:r>
+    </w:p>
+    <w:p/>
+    <w:p>
       <w:r>
         <w:br w:type="page"/>
       </w:r>
-      <w:proofErr w:type="spellStart"/>
       <w:r>
         <w:lastRenderedPageBreak/>
         <w:t>wfvbsdgsdg</w:t>
       </w:r>
-      <w:proofErr w:type="spellEnd"/>
     </w:p>
     <w:p>
       <w:pPr>
@@ -6907,7 +5887,7 @@
       </w:pPr>
     </w:p>
     <w:sectPr>
-      <w:footerReference w:type="default" r:id="rId20"/>
+      <w:footerReference w:type="default" r:id="rId22"/>
       <w:pgSz w:w="11906" w:h="16838"/>
       <w:pgMar w:top="720" w:right="720" w:bottom="720" w:left="720" w:header="708" w:footer="708" w:gutter="0"/>
       <w:pgNumType w:start="0"/>

</xml_diff>

<commit_message>
Réaligne l'arrière plan des pages du compte-rendu
</commit_message>
<xml_diff>
--- a/Conception/JavaFFT_LACHAUD_PAZOLA.docx
+++ b/Conception/JavaFFT_LACHAUD_PAZOLA.docx
@@ -30,16 +30,16 @@
               <w:noProof/>
             </w:rPr>
             <w:drawing>
-              <wp:anchor distT="0" distB="0" distL="114300" distR="114300" simplePos="0" relativeHeight="251586042" behindDoc="1" locked="0" layoutInCell="1" allowOverlap="1" wp14:anchorId="45C0C986" wp14:editId="7180191C">
+              <wp:anchor distT="0" distB="0" distL="114300" distR="114300" simplePos="0" relativeHeight="251586042" behindDoc="1" locked="0" layoutInCell="1" allowOverlap="1" wp14:anchorId="45C0C986" wp14:editId="4673AF79">
                 <wp:simplePos x="0" y="0"/>
-                <wp:positionH relativeFrom="page">
-                  <wp:posOffset>0</wp:posOffset>
+                <wp:positionH relativeFrom="margin">
+                  <wp:align>center</wp:align>
                 </wp:positionH>
-                <wp:positionV relativeFrom="paragraph">
-                  <wp:posOffset>-1858010</wp:posOffset>
+                <wp:positionV relativeFrom="margin">
+                  <wp:align>center</wp:align>
                 </wp:positionV>
                 <wp:extent cx="7543800" cy="12069391"/>
-                <wp:effectExtent l="0" t="0" r="0" b="8890"/>
+                <wp:effectExtent l="0" t="0" r="0" b="0"/>
                 <wp:wrapNone/>
                 <wp:docPr id="5" name="Image 5"/>
                 <wp:cNvGraphicFramePr>
@@ -454,7 +454,7 @@
             <w:lastRenderedPageBreak/>
             <w:pict w14:anchorId="034FA4D3">
               <v:shape id="_x0000_s2097" type="#_x0000_t202" style="position:absolute;margin-left:534.55pt;margin-top:785.95pt;width:36.15pt;height:31.95pt;z-index:251760128;visibility:visible;mso-wrap-distance-left:9pt;mso-wrap-distance-top:3.6pt;mso-wrap-distance-right:9pt;mso-wrap-distance-bottom:3.6pt;mso-position-horizontal-relative:text;mso-position-vertical-relative:text;mso-width-relative:margin;mso-height-relative:margin;v-text-anchor:top" filled="f" stroked="f">
-                <v:textbox>
+                <v:textbox style="mso-next-textbox:#_x0000_s2097">
                   <w:txbxContent>
                     <w:p>
                       <w:r>
@@ -472,15 +472,15 @@
               <w:noProof/>
             </w:rPr>
             <w:drawing>
-              <wp:anchor distT="0" distB="0" distL="114300" distR="114300" simplePos="0" relativeHeight="251656192" behindDoc="1" locked="0" layoutInCell="1" allowOverlap="1" wp14:anchorId="2EA473D4" wp14:editId="222F10D0">
+              <wp:anchor distT="0" distB="0" distL="114300" distR="114300" simplePos="0" relativeHeight="251656192" behindDoc="1" locked="0" layoutInCell="1" allowOverlap="1" wp14:anchorId="2EA473D4" wp14:editId="5F1F7D7C">
                 <wp:simplePos x="0" y="0"/>
-                <wp:positionH relativeFrom="page">
-                  <wp:posOffset>-5080</wp:posOffset>
+                <wp:positionH relativeFrom="margin">
+                  <wp:align>center</wp:align>
                 </wp:positionH>
-                <wp:positionV relativeFrom="paragraph">
-                  <wp:posOffset>-867978</wp:posOffset>
+                <wp:positionV relativeFrom="margin">
+                  <wp:align>center</wp:align>
                 </wp:positionV>
-                <wp:extent cx="7543800" cy="12068810"/>
+                <wp:extent cx="7545600" cy="12067200"/>
                 <wp:effectExtent l="0" t="0" r="0" b="0"/>
                 <wp:wrapNone/>
                 <wp:docPr id="6" name="Image 6"/>
@@ -509,7 +509,7 @@
                       <pic:spPr>
                         <a:xfrm flipH="1">
                           <a:off x="0" y="0"/>
-                          <a:ext cx="7543800" cy="12068810"/>
+                          <a:ext cx="7545600" cy="12067200"/>
                         </a:xfrm>
                         <a:prstGeom prst="rect">
                           <a:avLst/>
@@ -850,13 +850,13 @@
               <w:noProof/>
             </w:rPr>
             <w:drawing>
-              <wp:anchor distT="0" distB="0" distL="114300" distR="114300" simplePos="0" relativeHeight="251649024" behindDoc="1" locked="0" layoutInCell="1" allowOverlap="1" wp14:anchorId="5C405E34" wp14:editId="222CA29E">
+              <wp:anchor distT="0" distB="0" distL="114300" distR="114300" simplePos="0" relativeHeight="251649024" behindDoc="1" locked="0" layoutInCell="1" allowOverlap="1" wp14:anchorId="5C405E34" wp14:editId="561DF7A8">
                 <wp:simplePos x="0" y="0"/>
-                <wp:positionH relativeFrom="page">
-                  <wp:posOffset>0</wp:posOffset>
+                <wp:positionH relativeFrom="margin">
+                  <wp:align>center</wp:align>
                 </wp:positionH>
-                <wp:positionV relativeFrom="paragraph">
-                  <wp:posOffset>-816543</wp:posOffset>
+                <wp:positionV relativeFrom="margin">
+                  <wp:align>center</wp:align>
                 </wp:positionV>
                 <wp:extent cx="7543800" cy="12069391"/>
                 <wp:effectExtent l="0" t="0" r="0" b="0"/>
@@ -1452,13 +1452,13 @@
               <w:noProof/>
             </w:rPr>
             <w:drawing>
-              <wp:anchor distT="0" distB="0" distL="114300" distR="114300" simplePos="0" relativeHeight="251650048" behindDoc="1" locked="0" layoutInCell="1" allowOverlap="1" wp14:anchorId="5924F826" wp14:editId="0E723EF5">
+              <wp:anchor distT="0" distB="0" distL="114300" distR="114300" simplePos="0" relativeHeight="251650048" behindDoc="1" locked="0" layoutInCell="1" allowOverlap="1" wp14:anchorId="5924F826" wp14:editId="56B2BA4D">
                 <wp:simplePos x="0" y="0"/>
-                <wp:positionH relativeFrom="page">
-                  <wp:posOffset>-25400</wp:posOffset>
+                <wp:positionH relativeFrom="margin">
+                  <wp:align>center</wp:align>
                 </wp:positionH>
-                <wp:positionV relativeFrom="paragraph">
-                  <wp:posOffset>-796290</wp:posOffset>
+                <wp:positionV relativeFrom="margin">
+                  <wp:align>center</wp:align>
                 </wp:positionV>
                 <wp:extent cx="7543800" cy="12068810"/>
                 <wp:effectExtent l="0" t="0" r="0" b="0"/>
@@ -3175,7 +3175,7 @@
         </w:rPr>
         <w:lastRenderedPageBreak/>
         <w:drawing>
-          <wp:anchor distT="0" distB="0" distL="114300" distR="114300" simplePos="0" relativeHeight="251668480" behindDoc="0" locked="0" layoutInCell="1" allowOverlap="1" wp14:anchorId="323334B3" wp14:editId="4673A869">
+          <wp:anchor distT="0" distB="0" distL="114300" distR="114300" simplePos="0" relativeHeight="251668480" behindDoc="0" locked="0" layoutInCell="1" allowOverlap="1" wp14:anchorId="323334B3" wp14:editId="63475422">
             <wp:simplePos x="0" y="0"/>
             <wp:positionH relativeFrom="page">
               <wp:posOffset>32945</wp:posOffset>
@@ -3296,13 +3296,13 @@
           <w:noProof/>
         </w:rPr>
         <w:drawing>
-          <wp:anchor distT="0" distB="0" distL="114300" distR="114300" simplePos="0" relativeHeight="251667456" behindDoc="1" locked="0" layoutInCell="1" allowOverlap="1" wp14:anchorId="1693F495" wp14:editId="1C46FD30">
+          <wp:anchor distT="0" distB="0" distL="114300" distR="114300" simplePos="0" relativeHeight="251667456" behindDoc="1" locked="0" layoutInCell="1" allowOverlap="1" wp14:anchorId="1693F495" wp14:editId="21A206BF">
             <wp:simplePos x="0" y="0"/>
-            <wp:positionH relativeFrom="page">
-              <wp:posOffset>-16359</wp:posOffset>
+            <wp:positionH relativeFrom="margin">
+              <wp:align>center</wp:align>
             </wp:positionH>
-            <wp:positionV relativeFrom="paragraph">
-              <wp:posOffset>-638598</wp:posOffset>
+            <wp:positionV relativeFrom="margin">
+              <wp:align>center</wp:align>
             </wp:positionV>
             <wp:extent cx="7543800" cy="12069391"/>
             <wp:effectExtent l="0" t="0" r="0" b="0"/>
@@ -3362,7 +3362,7 @@
         </w:rPr>
         <w:pict w14:anchorId="034FA4D3">
           <v:shape id="_x0000_s2100" type="#_x0000_t202" style="position:absolute;margin-left:42.3pt;margin-top:751.45pt;width:35.4pt;height:31.95pt;z-index:251763200;visibility:visible;mso-wrap-distance-left:9pt;mso-wrap-distance-top:3.6pt;mso-wrap-distance-right:9pt;mso-wrap-distance-bottom:3.6pt;mso-position-horizontal-relative:text;mso-position-vertical-relative:text;mso-width-relative:margin;mso-height-relative:margin;v-text-anchor:top" filled="f" stroked="f">
-            <v:textbox>
+            <v:textbox style="mso-next-textbox:#_x0000_s2100">
               <w:txbxContent>
                 <w:p>
                   <w:r>
@@ -3410,13 +3410,13 @@
           <w:noProof/>
         </w:rPr>
         <w:drawing>
-          <wp:anchor distT="0" distB="0" distL="114300" distR="114300" simplePos="0" relativeHeight="251749888" behindDoc="1" locked="0" layoutInCell="1" allowOverlap="1" wp14:anchorId="36AD3D0C" wp14:editId="19C5CBB3">
+          <wp:anchor distT="0" distB="0" distL="114300" distR="114300" simplePos="0" relativeHeight="251749888" behindDoc="1" locked="0" layoutInCell="1" allowOverlap="1" wp14:anchorId="36AD3D0C" wp14:editId="28215EAF">
             <wp:simplePos x="0" y="0"/>
-            <wp:positionH relativeFrom="page">
-              <wp:posOffset>12629</wp:posOffset>
+            <wp:positionH relativeFrom="margin">
+              <wp:align>center</wp:align>
             </wp:positionH>
-            <wp:positionV relativeFrom="paragraph">
-              <wp:posOffset>-10142220</wp:posOffset>
+            <wp:positionV relativeFrom="margin">
+              <wp:align>center</wp:align>
             </wp:positionV>
             <wp:extent cx="7543800" cy="12068810"/>
             <wp:effectExtent l="0" t="0" r="0" b="0"/>
@@ -5955,10 +5955,10 @@
                         <v:path o:extrusionok="f" gradientshapeok="t" o:connecttype="rect"/>
                         <o:lock v:ext="edit" aspectratio="t"/>
                       </v:shapetype>
-                      <v:shape id="_x0000_i1026" type="#_x0000_t75" style="width:522pt;height:194.55pt">
+                      <v:shape id="_x0000_i1026" type="#_x0000_t75" style="width:522pt;height:194.65pt">
                         <v:imagedata r:id="rId19" o:title=""/>
                       </v:shape>
-                      <o:OLEObject Type="Embed" ProgID="Visio.Drawing.15" ShapeID="_x0000_i1026" DrawAspect="Content" ObjectID="_1699421437" r:id="rId20"/>
+                      <o:OLEObject Type="Embed" ProgID="Visio.Drawing.15" ShapeID="_x0000_i1026" DrawAspect="Content" ObjectID="_1699422034" r:id="rId20"/>
                     </w:object>
                   </w:r>
                 </w:p>
@@ -6225,13 +6225,13 @@
           <w:noProof/>
         </w:rPr>
         <w:drawing>
-          <wp:anchor distT="0" distB="0" distL="114300" distR="114300" simplePos="0" relativeHeight="251654656" behindDoc="1" locked="0" layoutInCell="1" allowOverlap="1" wp14:anchorId="04A9A057" wp14:editId="255DA5C0">
+          <wp:anchor distT="0" distB="0" distL="114300" distR="114300" simplePos="0" relativeHeight="251654656" behindDoc="1" locked="0" layoutInCell="1" allowOverlap="1" wp14:anchorId="04A9A057" wp14:editId="233A208A">
             <wp:simplePos x="0" y="0"/>
-            <wp:positionH relativeFrom="page">
-              <wp:posOffset>4445</wp:posOffset>
+            <wp:positionH relativeFrom="margin">
+              <wp:align>center</wp:align>
             </wp:positionH>
-            <wp:positionV relativeFrom="paragraph">
-              <wp:posOffset>-9839798</wp:posOffset>
+            <wp:positionV relativeFrom="margin">
+              <wp:align>center</wp:align>
             </wp:positionV>
             <wp:extent cx="7543800" cy="12069391"/>
             <wp:effectExtent l="0" t="0" r="0" b="0"/>

</xml_diff>